<commit_message>
Uploaded changes to instructions.
</commit_message>
<xml_diff>
--- a/1. GerardExcelShortcuts Instructions.docx
+++ b/1. GerardExcelShortcuts Instructions.docx
@@ -437,7 +437,25 @@
         <w:t xml:space="preserve"> the </w:t>
       </w:r>
       <w:r>
-        <w:t>“Setup Installer” release from the right-hand side of the page and download the “setup” or “setup.exe” file.</w:t>
+        <w:t xml:space="preserve">“Setup Installer” release </w:t>
+      </w:r>
+      <w:r>
+        <w:t>on</w:t>
+      </w:r>
+      <w:r>
+        <w:t xml:space="preserve"> the right-hand side of the page and download the “setup.exe” </w:t>
+      </w:r>
+      <w:r>
+        <w:t xml:space="preserve">and “GES_Installation.msi” </w:t>
+      </w:r>
+      <w:r>
+        <w:t>file</w:t>
+      </w:r>
+      <w:r>
+        <w:t>s to the same folder</w:t>
+      </w:r>
+      <w:r>
+        <w:t>.</w:t>
       </w:r>
     </w:p>
     <w:p>
@@ -450,7 +468,7 @@
         <w:jc w:val="both"/>
       </w:pPr>
       <w:r>
-        <w:t>The next step is to run the setup application, which is an executable (.exe) file named "setup" or "setup.exe" that you will find in the unzipped folder. Double-click on this file to execute it.</w:t>
+        <w:t>The next step is to run the setup application, which is an executable (.exe) file named "setup" or "setup.exe". Double-click this file to execute it.</w:t>
       </w:r>
     </w:p>
     <w:p>
@@ -482,7 +500,13 @@
         <w:jc w:val="both"/>
       </w:pPr>
       <w:r>
-        <w:t xml:space="preserve">For further verification, the source code </w:t>
+        <w:t>For further</w:t>
+      </w:r>
+      <w:r>
+        <w:t xml:space="preserve"> security</w:t>
+      </w:r>
+      <w:r>
+        <w:t xml:space="preserve"> verification, the source code </w:t>
       </w:r>
       <w:r>
         <w:t>is in the folder “</w:t>

</xml_diff>